<commit_message>
Série 8 - sous-programmes
</commit_message>
<xml_diff>
--- a/docs/Série04-03-sous_programmes.docx
+++ b/docs/Série04-03-sous_programmes.docx
@@ -23,13 +23,7 @@
         <w:suppressAutoHyphens/>
       </w:pPr>
       <w:r>
-        <w:t>C</w:t>
-      </w:r>
-      <w:r>
-        <w:t>ode à barres</w:t>
-      </w:r>
-      <w:r>
-        <w:t xml:space="preserve"> EAN-13</w:t>
+        <w:t>Code à barres EAN-13</w:t>
       </w:r>
     </w:p>
     <w:p>
@@ -67,6 +61,9 @@
         <w:suppressAutoHyphens/>
       </w:pPr>
       <w:r>
+        <w:rPr>
+          <w:noProof/>
+        </w:rPr>
         <w:drawing>
           <wp:anchor distT="0" distB="0" distL="114300" distR="114300" simplePos="0" relativeHeight="251658240" behindDoc="0" locked="0" layoutInCell="1" allowOverlap="1" wp14:anchorId="0B6FD2C9" wp14:editId="728ECF73">
             <wp:simplePos x="0" y="0"/>
@@ -887,7 +884,21 @@
               <w:rPr>
                 <w:rFonts w:ascii="Consolas" w:hAnsi="Consolas"/>
               </w:rPr>
-              <w:t>CC = (10 – (96 mod 10)) mod 10 = 4</w:t>
+              <w:t xml:space="preserve">CC = (10 – (96 </w:t>
+            </w:r>
+            <w:proofErr w:type="gramStart"/>
+            <w:r>
+              <w:rPr>
+                <w:rFonts w:ascii="Consolas" w:hAnsi="Consolas"/>
+              </w:rPr>
+              <w:t>mod</w:t>
+            </w:r>
+            <w:proofErr w:type="gramEnd"/>
+            <w:r>
+              <w:rPr>
+                <w:rFonts w:ascii="Consolas" w:hAnsi="Consolas"/>
+              </w:rPr>
+              <w:t xml:space="preserve"> 10)) mod 10 = 4</w:t>
             </w:r>
           </w:p>
         </w:tc>
@@ -1177,13 +1188,7 @@
               <w:rPr>
                 <w:rFonts w:ascii="Consolas" w:hAnsi="Consolas"/>
               </w:rPr>
-              <w:t xml:space="preserve"> = </w:t>
-            </w:r>
-            <w:r>
-              <w:rPr>
-                <w:rFonts w:ascii="Consolas" w:hAnsi="Consolas"/>
-              </w:rPr>
-              <w:t>113</w:t>
+              <w:t xml:space="preserve"> = 113</w:t>
             </w:r>
           </w:p>
           <w:p>
@@ -1194,25 +1199,21 @@
               <w:rPr>
                 <w:rFonts w:ascii="Consolas" w:hAnsi="Consolas"/>
               </w:rPr>
-              <w:t>CC = (10 – (</w:t>
-            </w:r>
-            <w:r>
-              <w:rPr>
-                <w:rFonts w:ascii="Consolas" w:hAnsi="Consolas"/>
-              </w:rPr>
-              <w:t>113</w:t>
-            </w:r>
-            <w:r>
-              <w:rPr>
-                <w:rFonts w:ascii="Consolas" w:hAnsi="Consolas"/>
-              </w:rPr>
-              <w:t xml:space="preserve"> mod 10)) mod 10 = </w:t>
-            </w:r>
-            <w:r>
-              <w:rPr>
-                <w:rFonts w:ascii="Consolas" w:hAnsi="Consolas"/>
-              </w:rPr>
-              <w:t>7</w:t>
+              <w:t xml:space="preserve">CC = (10 – (113 </w:t>
+            </w:r>
+            <w:proofErr w:type="gramStart"/>
+            <w:r>
+              <w:rPr>
+                <w:rFonts w:ascii="Consolas" w:hAnsi="Consolas"/>
+              </w:rPr>
+              <w:t>mod</w:t>
+            </w:r>
+            <w:proofErr w:type="gramEnd"/>
+            <w:r>
+              <w:rPr>
+                <w:rFonts w:ascii="Consolas" w:hAnsi="Consolas"/>
+              </w:rPr>
+              <w:t xml:space="preserve"> 10)) mod 10 = 7</w:t>
             </w:r>
           </w:p>
         </w:tc>
@@ -1498,25 +1499,7 @@
               <w:rPr>
                 <w:rFonts w:ascii="Consolas" w:hAnsi="Consolas"/>
               </w:rPr>
-              <w:t xml:space="preserve">S = </w:t>
-            </w:r>
-            <w:r>
-              <w:rPr>
-                <w:rFonts w:ascii="Consolas" w:hAnsi="Consolas"/>
-              </w:rPr>
-              <w:t>……</w:t>
-            </w:r>
-            <w:r>
-              <w:rPr>
-                <w:rFonts w:ascii="Consolas" w:hAnsi="Consolas"/>
-              </w:rPr>
-              <w:t>+</w:t>
-            </w:r>
-            <w:r>
-              <w:rPr>
-                <w:rFonts w:ascii="Consolas" w:hAnsi="Consolas"/>
-              </w:rPr>
-              <w:t>……</w:t>
+              <w:t>S = ……+……</w:t>
             </w:r>
             <w:r>
               <w:rPr>
@@ -1645,13 +1628,7 @@
               <w:rPr>
                 <w:rFonts w:ascii="Consolas" w:hAnsi="Consolas"/>
               </w:rPr>
-              <w:t>*3</w:t>
-            </w:r>
-            <w:r>
-              <w:rPr>
-                <w:rFonts w:ascii="Consolas" w:hAnsi="Consolas"/>
-              </w:rPr>
-              <w:t xml:space="preserve"> </w:t>
+              <w:t xml:space="preserve">*3 </w:t>
             </w:r>
           </w:p>
           <w:p>
@@ -1693,19 +1670,7 @@
               <w:rPr>
                 <w:rFonts w:ascii="Consolas" w:hAnsi="Consolas"/>
               </w:rPr>
-              <w:t>CC</w:t>
-            </w:r>
-            <w:r>
-              <w:rPr>
-                <w:rFonts w:ascii="Consolas" w:hAnsi="Consolas"/>
-              </w:rPr>
-              <w:t xml:space="preserve"> </w:t>
-            </w:r>
-            <w:r>
-              <w:rPr>
-                <w:rFonts w:ascii="Consolas" w:hAnsi="Consolas"/>
-              </w:rPr>
-              <w:t>=</w:t>
+              <w:t>CC =</w:t>
             </w:r>
             <w:r>
               <w:rPr>
@@ -1726,13 +1691,7 @@
               <w:rPr>
                 <w:rFonts w:ascii="Consolas" w:hAnsi="Consolas"/>
               </w:rPr>
-              <w:t xml:space="preserve">   </w:t>
-            </w:r>
-            <w:r>
-              <w:rPr>
-                <w:rFonts w:ascii="Consolas" w:hAnsi="Consolas"/>
-              </w:rPr>
-              <w:t>=</w:t>
+              <w:t xml:space="preserve">   =</w:t>
             </w:r>
             <w:r>
               <w:rPr>
@@ -2084,6 +2043,7 @@
       <w:r>
         <w:t xml:space="preserve"> </w:t>
       </w:r>
+      <w:proofErr w:type="spellStart"/>
       <w:r>
         <w:rPr>
           <w:b/>
@@ -2098,6 +2058,7 @@
         </w:rPr>
         <w:t>alculCC</w:t>
       </w:r>
+      <w:proofErr w:type="spellEnd"/>
       <w:r>
         <w:t xml:space="preserve"> suivant</w:t>
       </w:r>
@@ -2139,14 +2100,40 @@
               <w:pStyle w:val="preformatted"/>
             </w:pPr>
             <w:r>
-              <w:t>Fonction CalculCC(ch: cha</w:t>
+              <w:t xml:space="preserve">Fonction </w:t>
+            </w:r>
+            <w:proofErr w:type="spellStart"/>
+            <w:proofErr w:type="gramStart"/>
+            <w:r>
+              <w:t>CalculCC</w:t>
+            </w:r>
+            <w:proofErr w:type="spellEnd"/>
+            <w:r>
+              <w:t>(</w:t>
+            </w:r>
+            <w:proofErr w:type="spellStart"/>
+            <w:r>
+              <w:t>ch</w:t>
+            </w:r>
+            <w:proofErr w:type="spellEnd"/>
+            <w:r>
+              <w:t>:</w:t>
+            </w:r>
+            <w:proofErr w:type="gramEnd"/>
+            <w:r>
+              <w:t xml:space="preserve"> cha</w:t>
             </w:r>
             <w:r>
               <w:t>î</w:t>
             </w:r>
             <w:r>
-              <w:t>ne):entier</w:t>
-            </w:r>
+              <w:t>ne</w:t>
+            </w:r>
+            <w:proofErr w:type="gramStart"/>
+            <w:r>
+              <w:t>):entier</w:t>
+            </w:r>
+            <w:proofErr w:type="gramEnd"/>
           </w:p>
           <w:p>
             <w:pPr>
@@ -2212,7 +2199,15 @@
               <w:pStyle w:val="preformatted"/>
             </w:pPr>
             <w:r>
-              <w:t xml:space="preserve">      coef </w:t>
+              <w:t xml:space="preserve">      </w:t>
+            </w:r>
+            <w:proofErr w:type="gramStart"/>
+            <w:r>
+              <w:t>coef</w:t>
+            </w:r>
+            <w:proofErr w:type="gramEnd"/>
+            <w:r>
+              <w:t xml:space="preserve"> </w:t>
             </w:r>
             <w:r>
               <w:t>←</w:t>
@@ -2240,8 +2235,13 @@
               <w:pStyle w:val="preformatted"/>
             </w:pPr>
             <w:r>
-              <w:t xml:space="preserve">      coef</w:t>
-            </w:r>
+              <w:t xml:space="preserve">      </w:t>
+            </w:r>
+            <w:proofErr w:type="gramStart"/>
+            <w:r>
+              <w:t>coef</w:t>
+            </w:r>
+            <w:proofErr w:type="gramEnd"/>
             <w:r>
               <w:t xml:space="preserve"> ← …………</w:t>
             </w:r>
@@ -2460,6 +2460,7 @@
       <w:r>
         <w:t xml:space="preserve">e module </w:t>
       </w:r>
+      <w:proofErr w:type="spellStart"/>
       <w:r>
         <w:rPr>
           <w:b/>
@@ -2474,6 +2475,7 @@
         </w:rPr>
         <w:t>CB</w:t>
       </w:r>
+      <w:proofErr w:type="spellEnd"/>
       <w:r>
         <w:t xml:space="preserve"> </w:t>
       </w:r>
@@ -2542,11 +2544,17 @@
               <w:t>Fonction</w:t>
             </w:r>
             <w:r>
-              <w:t xml:space="preserve"> Verif</w:t>
+              <w:t xml:space="preserve"> </w:t>
+            </w:r>
+            <w:proofErr w:type="spellStart"/>
+            <w:proofErr w:type="gramStart"/>
+            <w:r>
+              <w:t>Verif</w:t>
             </w:r>
             <w:r>
               <w:t>CB</w:t>
             </w:r>
+            <w:proofErr w:type="spellEnd"/>
             <w:r>
               <w:t>(</w:t>
             </w:r>
@@ -2554,13 +2562,25 @@
               <w:t>CB</w:t>
             </w:r>
             <w:r>
-              <w:t>: cha</w:t>
+              <w:t>:</w:t>
+            </w:r>
+            <w:proofErr w:type="gramEnd"/>
+            <w:r>
+              <w:t xml:space="preserve"> cha</w:t>
             </w:r>
             <w:r>
               <w:t>î</w:t>
             </w:r>
             <w:r>
-              <w:t>ne):…………………………………</w:t>
+              <w:t>ne</w:t>
+            </w:r>
+            <w:proofErr w:type="gramStart"/>
+            <w:r>
+              <w:t>):…</w:t>
+            </w:r>
+            <w:proofErr w:type="gramEnd"/>
+            <w:r>
+              <w:t>………………………………</w:t>
             </w:r>
           </w:p>
           <w:p>
@@ -2646,11 +2666,16 @@
             <w:r>
               <w:t xml:space="preserve">CC ← </w:t>
             </w:r>
+            <w:proofErr w:type="spellStart"/>
             <w:r>
               <w:t>C</w:t>
             </w:r>
             <w:r>
-              <w:t>alculCC(C1)</w:t>
+              <w:t>alculCC</w:t>
+            </w:r>
+            <w:proofErr w:type="spellEnd"/>
+            <w:r>
+              <w:t>(C1)</w:t>
             </w:r>
           </w:p>
           <w:p>
@@ -3378,17 +3403,20 @@
       <w:tblGrid>
         <w:gridCol w:w="550"/>
         <w:gridCol w:w="1379"/>
-        <w:gridCol w:w="1380"/>
-        <w:gridCol w:w="1380"/>
-        <w:gridCol w:w="1380"/>
-        <w:gridCol w:w="1380"/>
-        <w:gridCol w:w="1380"/>
+        <w:gridCol w:w="1379"/>
+        <w:gridCol w:w="1379"/>
+        <w:gridCol w:w="1379"/>
+        <w:gridCol w:w="1379"/>
+        <w:gridCol w:w="1379"/>
         <w:gridCol w:w="1375"/>
       </w:tblGrid>
       <w:tr>
         <w:tc>
           <w:tcPr>
             <w:tcW w:w="270" w:type="pct"/>
+            <w:tcBorders>
+              <w:right w:val="single" w:sz="4" w:space="0" w:color="auto"/>
+            </w:tcBorders>
           </w:tcPr>
           <w:p>
             <w:pPr>
@@ -3411,6 +3439,12 @@
         <w:tc>
           <w:tcPr>
             <w:tcW w:w="676" w:type="pct"/>
+            <w:tcBorders>
+              <w:top w:val="single" w:sz="4" w:space="0" w:color="auto"/>
+              <w:left w:val="single" w:sz="4" w:space="0" w:color="auto"/>
+              <w:bottom w:val="single" w:sz="4" w:space="0" w:color="auto"/>
+              <w:right w:val="single" w:sz="4" w:space="0" w:color="auto"/>
+            </w:tcBorders>
           </w:tcPr>
           <w:p>
             <w:pPr>
@@ -3458,6 +3492,12 @@
         <w:tc>
           <w:tcPr>
             <w:tcW w:w="676" w:type="pct"/>
+            <w:tcBorders>
+              <w:top w:val="single" w:sz="4" w:space="0" w:color="auto"/>
+              <w:left w:val="single" w:sz="4" w:space="0" w:color="auto"/>
+              <w:bottom w:val="single" w:sz="4" w:space="0" w:color="auto"/>
+              <w:right w:val="single" w:sz="4" w:space="0" w:color="auto"/>
+            </w:tcBorders>
           </w:tcPr>
           <w:p>
             <w:pPr>
@@ -3505,6 +3545,12 @@
         <w:tc>
           <w:tcPr>
             <w:tcW w:w="676" w:type="pct"/>
+            <w:tcBorders>
+              <w:top w:val="single" w:sz="4" w:space="0" w:color="auto"/>
+              <w:left w:val="single" w:sz="4" w:space="0" w:color="auto"/>
+              <w:bottom w:val="single" w:sz="4" w:space="0" w:color="auto"/>
+              <w:right w:val="single" w:sz="4" w:space="0" w:color="auto"/>
+            </w:tcBorders>
           </w:tcPr>
           <w:p>
             <w:pPr>
@@ -3536,20 +3582,19 @@
                 <w:sz w:val="17"/>
                 <w:szCs w:val="17"/>
               </w:rPr>
-              <w:t>3131381215</w:t>
-            </w:r>
-            <w:r>
-              <w:rPr>
-                <w:sz w:val="17"/>
-                <w:szCs w:val="17"/>
-              </w:rPr>
-              <w:t>"</w:t>
+              <w:t>3131381215"</w:t>
             </w:r>
           </w:p>
         </w:tc>
         <w:tc>
           <w:tcPr>
             <w:tcW w:w="676" w:type="pct"/>
+            <w:tcBorders>
+              <w:top w:val="single" w:sz="4" w:space="0" w:color="auto"/>
+              <w:left w:val="single" w:sz="4" w:space="0" w:color="auto"/>
+              <w:bottom w:val="single" w:sz="4" w:space="0" w:color="auto"/>
+              <w:right w:val="single" w:sz="4" w:space="0" w:color="auto"/>
+            </w:tcBorders>
           </w:tcPr>
           <w:p>
             <w:pPr>
@@ -3597,6 +3642,12 @@
         <w:tc>
           <w:tcPr>
             <w:tcW w:w="676" w:type="pct"/>
+            <w:tcBorders>
+              <w:top w:val="single" w:sz="4" w:space="0" w:color="auto"/>
+              <w:left w:val="single" w:sz="4" w:space="0" w:color="auto"/>
+              <w:bottom w:val="single" w:sz="4" w:space="0" w:color="auto"/>
+              <w:right w:val="single" w:sz="4" w:space="0" w:color="auto"/>
+            </w:tcBorders>
           </w:tcPr>
           <w:p>
             <w:pPr>
@@ -3629,20 +3680,19 @@
                 <w:sz w:val="17"/>
                 <w:szCs w:val="17"/>
               </w:rPr>
-              <w:t>0154513175</w:t>
-            </w:r>
-            <w:r>
-              <w:rPr>
-                <w:sz w:val="17"/>
-                <w:szCs w:val="17"/>
-              </w:rPr>
-              <w:t>"</w:t>
+              <w:t>0154513175"</w:t>
             </w:r>
           </w:p>
         </w:tc>
         <w:tc>
           <w:tcPr>
             <w:tcW w:w="676" w:type="pct"/>
+            <w:tcBorders>
+              <w:top w:val="single" w:sz="4" w:space="0" w:color="auto"/>
+              <w:left w:val="single" w:sz="4" w:space="0" w:color="auto"/>
+              <w:bottom w:val="single" w:sz="4" w:space="0" w:color="auto"/>
+              <w:right w:val="single" w:sz="4" w:space="0" w:color="auto"/>
+            </w:tcBorders>
           </w:tcPr>
           <w:p>
             <w:pPr>
@@ -3675,20 +3725,19 @@
                 <w:sz w:val="17"/>
                 <w:szCs w:val="17"/>
               </w:rPr>
-              <w:t>9250530284</w:t>
-            </w:r>
-            <w:r>
-              <w:rPr>
-                <w:sz w:val="17"/>
-                <w:szCs w:val="17"/>
-              </w:rPr>
-              <w:t>"</w:t>
+              <w:t>9250530284"</w:t>
             </w:r>
           </w:p>
         </w:tc>
         <w:tc>
           <w:tcPr>
             <w:tcW w:w="676" w:type="pct"/>
+            <w:tcBorders>
+              <w:top w:val="single" w:sz="4" w:space="0" w:color="auto"/>
+              <w:left w:val="single" w:sz="4" w:space="0" w:color="auto"/>
+              <w:bottom w:val="single" w:sz="4" w:space="0" w:color="auto"/>
+              <w:right w:val="single" w:sz="4" w:space="0" w:color="auto"/>
+            </w:tcBorders>
           </w:tcPr>
           <w:p>
             <w:pPr>
@@ -3720,14 +3769,7 @@
                 <w:sz w:val="17"/>
                 <w:szCs w:val="17"/>
               </w:rPr>
-              <w:t>9472945152</w:t>
-            </w:r>
-            <w:r>
-              <w:rPr>
-                <w:sz w:val="17"/>
-                <w:szCs w:val="17"/>
-              </w:rPr>
-              <w:t>"</w:t>
+              <w:t>9472945152"</w:t>
             </w:r>
           </w:p>
         </w:tc>
@@ -3751,6 +3793,9 @@
         <w:tc>
           <w:tcPr>
             <w:tcW w:w="676" w:type="pct"/>
+            <w:tcBorders>
+              <w:top w:val="single" w:sz="4" w:space="0" w:color="auto"/>
+            </w:tcBorders>
           </w:tcPr>
           <w:p>
             <w:pPr>
@@ -3774,6 +3819,9 @@
         <w:tc>
           <w:tcPr>
             <w:tcW w:w="676" w:type="pct"/>
+            <w:tcBorders>
+              <w:top w:val="single" w:sz="4" w:space="0" w:color="auto"/>
+            </w:tcBorders>
           </w:tcPr>
           <w:p>
             <w:pPr>
@@ -3797,6 +3845,9 @@
         <w:tc>
           <w:tcPr>
             <w:tcW w:w="676" w:type="pct"/>
+            <w:tcBorders>
+              <w:top w:val="single" w:sz="4" w:space="0" w:color="auto"/>
+            </w:tcBorders>
           </w:tcPr>
           <w:p>
             <w:pPr>
@@ -3820,6 +3871,9 @@
         <w:tc>
           <w:tcPr>
             <w:tcW w:w="676" w:type="pct"/>
+            <w:tcBorders>
+              <w:top w:val="single" w:sz="4" w:space="0" w:color="auto"/>
+            </w:tcBorders>
           </w:tcPr>
           <w:p>
             <w:pPr>
@@ -3843,6 +3897,9 @@
         <w:tc>
           <w:tcPr>
             <w:tcW w:w="676" w:type="pct"/>
+            <w:tcBorders>
+              <w:top w:val="single" w:sz="4" w:space="0" w:color="auto"/>
+            </w:tcBorders>
           </w:tcPr>
           <w:p>
             <w:pPr>
@@ -3866,6 +3923,9 @@
         <w:tc>
           <w:tcPr>
             <w:tcW w:w="676" w:type="pct"/>
+            <w:tcBorders>
+              <w:top w:val="single" w:sz="4" w:space="0" w:color="auto"/>
+            </w:tcBorders>
           </w:tcPr>
           <w:p>
             <w:pPr>
@@ -3889,6 +3949,9 @@
         <w:tc>
           <w:tcPr>
             <w:tcW w:w="676" w:type="pct"/>
+            <w:tcBorders>
+              <w:top w:val="single" w:sz="4" w:space="0" w:color="auto"/>
+            </w:tcBorders>
           </w:tcPr>
           <w:p>
             <w:pPr>
@@ -3970,6 +4033,9 @@
         <w:tc>
           <w:tcPr>
             <w:tcW w:w="270" w:type="pct"/>
+            <w:tcBorders>
+              <w:right w:val="single" w:sz="4" w:space="0" w:color="auto"/>
+            </w:tcBorders>
           </w:tcPr>
           <w:p>
             <w:pPr>
@@ -4006,6 +4072,12 @@
         <w:tc>
           <w:tcPr>
             <w:tcW w:w="676" w:type="pct"/>
+            <w:tcBorders>
+              <w:top w:val="single" w:sz="4" w:space="0" w:color="auto"/>
+              <w:left w:val="single" w:sz="4" w:space="0" w:color="auto"/>
+              <w:bottom w:val="single" w:sz="4" w:space="0" w:color="auto"/>
+              <w:right w:val="single" w:sz="4" w:space="0" w:color="auto"/>
+            </w:tcBorders>
           </w:tcPr>
           <w:p>
             <w:pPr>
@@ -4029,6 +4101,12 @@
         <w:tc>
           <w:tcPr>
             <w:tcW w:w="676" w:type="pct"/>
+            <w:tcBorders>
+              <w:top w:val="single" w:sz="4" w:space="0" w:color="auto"/>
+              <w:left w:val="single" w:sz="4" w:space="0" w:color="auto"/>
+              <w:bottom w:val="single" w:sz="4" w:space="0" w:color="auto"/>
+              <w:right w:val="single" w:sz="4" w:space="0" w:color="auto"/>
+            </w:tcBorders>
           </w:tcPr>
           <w:p>
             <w:pPr>
@@ -4052,6 +4130,12 @@
         <w:tc>
           <w:tcPr>
             <w:tcW w:w="676" w:type="pct"/>
+            <w:tcBorders>
+              <w:top w:val="single" w:sz="4" w:space="0" w:color="auto"/>
+              <w:left w:val="single" w:sz="4" w:space="0" w:color="auto"/>
+              <w:bottom w:val="single" w:sz="4" w:space="0" w:color="auto"/>
+              <w:right w:val="single" w:sz="4" w:space="0" w:color="auto"/>
+            </w:tcBorders>
           </w:tcPr>
           <w:p>
             <w:pPr>
@@ -4075,6 +4159,12 @@
         <w:tc>
           <w:tcPr>
             <w:tcW w:w="676" w:type="pct"/>
+            <w:tcBorders>
+              <w:top w:val="single" w:sz="4" w:space="0" w:color="auto"/>
+              <w:left w:val="single" w:sz="4" w:space="0" w:color="auto"/>
+              <w:bottom w:val="single" w:sz="4" w:space="0" w:color="auto"/>
+              <w:right w:val="single" w:sz="4" w:space="0" w:color="auto"/>
+            </w:tcBorders>
           </w:tcPr>
           <w:p>
             <w:pPr>
@@ -4098,6 +4188,9 @@
         <w:tc>
           <w:tcPr>
             <w:tcW w:w="676" w:type="pct"/>
+            <w:tcBorders>
+              <w:left w:val="single" w:sz="4" w:space="0" w:color="auto"/>
+            </w:tcBorders>
           </w:tcPr>
           <w:p>
             <w:pPr>
@@ -4163,6 +4256,9 @@
         <w:tc>
           <w:tcPr>
             <w:tcW w:w="676" w:type="pct"/>
+            <w:tcBorders>
+              <w:top w:val="single" w:sz="4" w:space="0" w:color="auto"/>
+            </w:tcBorders>
           </w:tcPr>
           <w:p>
             <w:pPr>
@@ -4186,6 +4282,9 @@
         <w:tc>
           <w:tcPr>
             <w:tcW w:w="676" w:type="pct"/>
+            <w:tcBorders>
+              <w:top w:val="single" w:sz="4" w:space="0" w:color="auto"/>
+            </w:tcBorders>
           </w:tcPr>
           <w:p>
             <w:pPr>
@@ -4209,6 +4308,9 @@
         <w:tc>
           <w:tcPr>
             <w:tcW w:w="676" w:type="pct"/>
+            <w:tcBorders>
+              <w:top w:val="single" w:sz="4" w:space="0" w:color="auto"/>
+            </w:tcBorders>
           </w:tcPr>
           <w:p>
             <w:pPr>
@@ -4232,6 +4334,9 @@
         <w:tc>
           <w:tcPr>
             <w:tcW w:w="676" w:type="pct"/>
+            <w:tcBorders>
+              <w:top w:val="single" w:sz="4" w:space="0" w:color="auto"/>
+            </w:tcBorders>
           </w:tcPr>
           <w:p>
             <w:pPr>
@@ -6423,6 +6528,7 @@
   <w:style w:type="character" w:default="1" w:styleId="Policepardfaut">
     <w:name w:val="Default Paragraph Font"/>
     <w:uiPriority w:val="1"/>
+    <w:semiHidden/>
     <w:unhideWhenUsed/>
   </w:style>
   <w:style w:type="table" w:default="1" w:styleId="TableauNormal">

</xml_diff>